<commit_message>
Updating Word doc. Added joining incoming WKT data to custom geocoding table using latitude and longitude field to make sure we assign the correct polygon to the correct row.
</commit_message>
<xml_diff>
--- a/Adding Polygons into Tableau Custom Geocoding.docx
+++ b/Adding Polygons into Tableau Custom Geocoding.docx
@@ -855,7 +855,85 @@
     <w:p/>
     <w:p>
       <w:r>
-        <w:t>To create the WKT csv, right click on the municipalities boundary shapefile layer that we created earlier -&gt; Export -&gt; Save Features As -&gt; CSV. Choose a name (you’ll need to reference this name later in the Python script.  I called mine municipalities</w:t>
+        <w:t>We also need to include the latitude and longitude of the centroid layer, because later on those values will be used to link the polygons to the centroids to correctly update the custom geocoding DB.  This assumes that the centroids are uniquely located (no overlapping points).</w:t>
+      </w:r>
+    </w:p>
+    <w:p/>
+    <w:p>
+      <w:r>
+        <w:t>First, let’s add a ‘Latitude’ and ‘Longitude’ column to the municipality shapefile.  That way, when we export it to CSV, it will contain the Lat/</w:t>
+      </w:r>
+      <w:proofErr w:type="spellStart"/>
+      <w:r>
+        <w:t>Lng</w:t>
+      </w:r>
+      <w:proofErr w:type="spellEnd"/>
+      <w:r>
+        <w:t xml:space="preserve"> values.</w:t>
+      </w:r>
+    </w:p>
+    <w:p/>
+    <w:p>
+      <w:r>
+        <w:t xml:space="preserve">In QGIS, </w:t>
+      </w:r>
+      <w:proofErr w:type="spellStart"/>
+      <w:r>
+        <w:t>seelct</w:t>
+      </w:r>
+      <w:proofErr w:type="spellEnd"/>
+      <w:r>
+        <w:t xml:space="preserve"> the municipalities shapefile layer in the layers list and click the pencil icon to begin an edit session.  Right click on the layer and choose ‘Open Attribute Table’.  When that dialog opens, click the add new field button.  Call it ‘Latitude’ and make it be of type Decimal (precision 7, length 10). Do the same for ‘Longitude’.</w:t>
+      </w:r>
+    </w:p>
+    <w:p/>
+    <w:p>
+      <w:r>
+        <w:t>Now that the new fields are created, we need to populate them with the x and y values.</w:t>
+      </w:r>
+    </w:p>
+    <w:p>
+      <w:r>
+        <w:t>To do this, remain in the View Attribute Table window.  Select Latitude from the dropdown list of columns.  In the text area to the right, use this function to get the Y/Latitude value:</w:t>
+      </w:r>
+    </w:p>
+    <w:p>
+      <w:r>
+        <w:t>Y(center($geometry))</w:t>
+      </w:r>
+    </w:p>
+    <w:p>
+      <w:r>
+        <w:t>Then click ‘Update All’.  This will give us the Y centroid value for each polygon.</w:t>
+      </w:r>
+    </w:p>
+    <w:p>
+      <w:r>
+        <w:br/>
+        <w:t>Repeat this step for Longitude/X values.</w:t>
+      </w:r>
+    </w:p>
+    <w:p/>
+    <w:p>
+      <w:r>
+        <w:t xml:space="preserve">Now it’s time to export this shapefile as a CSV. </w:t>
+      </w:r>
+      <w:r>
+        <w:t xml:space="preserve">To create the WKT csv, right click on the </w:t>
+      </w:r>
+      <w:proofErr w:type="gramStart"/>
+      <w:r>
+        <w:t>municipalities</w:t>
+      </w:r>
+      <w:proofErr w:type="gramEnd"/>
+      <w:r>
+        <w:t xml:space="preserve"> boundary shapefile layer</w:t>
+      </w:r>
+      <w:r>
+        <w:t xml:space="preserve">, then </w:t>
+      </w:r>
+      <w:r>
+        <w:t>-&gt; Export -&gt; Save Features As -&gt; CSV. Choose a name (you’ll need to reference this name later in the Python script.  I called mine municipalities</w:t>
       </w:r>
       <w:r>
         <w:t>_wkt</w:t>
@@ -924,6 +1002,9 @@
       <w:r>
         <w:t>Importantly, the WKT is stored in a column called WKT.  We’ll need to reference this column name in the Python script later as well.</w:t>
       </w:r>
+      <w:r>
+        <w:t xml:space="preserve">  You should also have Latitude and Longitude columns filled with values.</w:t>
+      </w:r>
     </w:p>
     <w:p/>
     <w:p/>
@@ -946,6 +1027,7 @@
     </w:p>
     <w:p>
       <w:r>
+        <w:lastRenderedPageBreak/>
         <w:t xml:space="preserve">Now that we have </w:t>
       </w:r>
       <w:r>
@@ -990,7 +1072,6 @@
         <w:rPr>
           <w:noProof/>
         </w:rPr>
-        <w:lastRenderedPageBreak/>
         <w:drawing>
           <wp:inline distT="0" distB="0" distL="0" distR="0" wp14:anchorId="4ADB431D" wp14:editId="24111AC5">
             <wp:extent cx="5410200" cy="2540000"/>
@@ -1134,6 +1215,7 @@
     <w:p/>
     <w:p>
       <w:r>
+        <w:lastRenderedPageBreak/>
         <w:t>First, right click on the Municipality dimension pill, and choose ‘Geographic Role’ -&gt; Municipality.  This tells Tableau that the column in your dataset should be geocoded using the new custom geocoding role we added.</w:t>
       </w:r>
     </w:p>
@@ -1155,7 +1237,6 @@
         <w:rPr>
           <w:noProof/>
         </w:rPr>
-        <w:lastRenderedPageBreak/>
         <w:drawing>
           <wp:inline distT="0" distB="0" distL="0" distR="0" wp14:anchorId="1B2ACE60" wp14:editId="78F57B37">
             <wp:extent cx="5943600" cy="3130550"/>
@@ -1265,11 +1346,12 @@
         <w:rPr>
           <w:noProof/>
         </w:rPr>
+        <w:lastRenderedPageBreak/>
         <w:drawing>
-          <wp:inline distT="0" distB="0" distL="0" distR="0" wp14:anchorId="64E31204" wp14:editId="763717F7">
-            <wp:extent cx="2027890" cy="3009900"/>
-            <wp:effectExtent l="0" t="0" r="4445" b="0"/>
-            <wp:docPr id="8" name="Picture 8" descr="Graphical user interface, application&#10;&#10;Description automatically generated"/>
+          <wp:inline distT="0" distB="0" distL="0" distR="0" wp14:anchorId="3C117C10" wp14:editId="05D134BA">
+            <wp:extent cx="1814258" cy="2259330"/>
+            <wp:effectExtent l="0" t="0" r="1905" b="1270"/>
+            <wp:docPr id="12" name="Picture 12" descr="Graphical user interface, application, Word&#10;&#10;Description automatically generated"/>
             <wp:cNvGraphicFramePr>
               <a:graphicFrameLocks xmlns:a="http://schemas.openxmlformats.org/drawingml/2006/main" noChangeAspect="1"/>
             </wp:cNvGraphicFramePr>
@@ -1277,10 +1359,10 @@
               <a:graphicData uri="http://schemas.openxmlformats.org/drawingml/2006/picture">
                 <pic:pic xmlns:pic="http://schemas.openxmlformats.org/drawingml/2006/picture">
                   <pic:nvPicPr>
-                    <pic:cNvPr id="8" name="Picture 8" descr="Graphical user interface, application&#10;&#10;Description automatically generated"/>
+                    <pic:cNvPr id="12" name="Picture 12" descr="Graphical user interface, application, Word&#10;&#10;Description automatically generated"/>
                     <pic:cNvPicPr/>
                   </pic:nvPicPr>
-                  <pic:blipFill>
+                  <pic:blipFill rotWithShape="1">
                     <a:blip r:embed="rId18" cstate="print">
                       <a:extLst>
                         <a:ext uri="{28A0092B-C50C-407E-A947-70E740481C1C}">
@@ -1288,18 +1370,25 @@
                         </a:ext>
                       </a:extLst>
                     </a:blip>
-                    <a:stretch>
-                      <a:fillRect/>
-                    </a:stretch>
+                    <a:srcRect l="39337"/>
+                    <a:stretch/>
                   </pic:blipFill>
-                  <pic:spPr>
+                  <pic:spPr bwMode="auto">
                     <a:xfrm>
                       <a:off x="0" y="0"/>
-                      <a:ext cx="2032996" cy="3017478"/>
+                      <a:ext cx="1830792" cy="2279920"/>
                     </a:xfrm>
                     <a:prstGeom prst="rect">
                       <a:avLst/>
                     </a:prstGeom>
+                    <a:ln>
+                      <a:noFill/>
+                    </a:ln>
+                    <a:extLst>
+                      <a:ext uri="{53640926-AAD7-44D8-BBD7-CCE9431645EC}">
+                        <a14:shadowObscured xmlns:a14="http://schemas.microsoft.com/office/drawing/2010/main"/>
+                      </a:ext>
+                    </a:extLst>
                   </pic:spPr>
                 </pic:pic>
               </a:graphicData>
@@ -1311,7 +1400,10 @@
     <w:p/>
     <w:p>
       <w:r>
-        <w:t>In this screenshot, you’ll see the files, plus an extra one that I created while experimenting.</w:t>
+        <w:t>In this screenshot, you’ll see the files</w:t>
+      </w:r>
+      <w:r>
+        <w:t xml:space="preserve"> generated by Tableau when you import a custom geocoding role.</w:t>
       </w:r>
     </w:p>
     <w:p/>
@@ -1348,15 +1440,7 @@
       </w:r>
       <w:proofErr w:type="spellEnd"/>
       <w:r>
-        <w:t xml:space="preserve"> (in the screenshot above, it is called </w:t>
-      </w:r>
-      <w:proofErr w:type="spellStart"/>
-      <w:r>
-        <w:t>nj_ponits_for_import.tds</w:t>
-      </w:r>
-      <w:proofErr w:type="spellEnd"/>
-      <w:r>
-        <w:t>).</w:t>
+        <w:t>.</w:t>
       </w:r>
     </w:p>
     <w:p/>
@@ -1500,7 +1584,13 @@
     <w:p/>
     <w:p>
       <w:r>
-        <w:t>The script relies solely on the ordering of the data being consistent in the WKT.csv and the .csv used to import into custom geocoding.  If this turns out to not be reliable, the Python script could be updated to search for a particular row using a unique identifier.</w:t>
+        <w:t xml:space="preserve">The script relies </w:t>
+      </w:r>
+      <w:r>
+        <w:t>on the input municipalities_wkt.csv to have the same Latitude/Longitude values as the centroids.csv that was used to import into custom geocoding</w:t>
+      </w:r>
+      <w:r>
+        <w:t>.  It uses the Lat/Long values to make sure the correct polygons are added to the correct row inside of the custom geocoding DB.</w:t>
       </w:r>
     </w:p>
     <w:p/>
@@ -1512,7 +1602,13 @@
         <w:t>1</w:t>
       </w:r>
       <w:r>
-        <w:t xml:space="preserve">000 things could go wrong.  </w:t>
+        <w:t>000 things could go wrong</w:t>
+      </w:r>
+      <w:r>
+        <w:t xml:space="preserve"> when you run the Python script</w:t>
+      </w:r>
+      <w:r>
+        <w:t xml:space="preserve">.  </w:t>
       </w:r>
       <w:r>
         <w:t xml:space="preserve">Wrong input filename, wrong version of Python, wrong </w:t>
@@ -1587,36 +1683,58 @@
       <w:r>
         <w:t xml:space="preserve"> file (save a backup first).</w:t>
       </w:r>
-    </w:p>
-    <w:p/>
-    <w:p>
-      <w:pPr>
+      <w:r>
+        <w:t xml:space="preserve"> </w:t>
+      </w:r>
+      <w:r>
         <w:rPr>
           <w:b/>
           <w:bCs/>
         </w:rPr>
-      </w:pPr>
+        <w:t xml:space="preserve">Make sure to name it </w:t>
+      </w:r>
+      <w:proofErr w:type="spellStart"/>
       <w:r>
         <w:rPr>
           <w:b/>
           <w:bCs/>
         </w:rPr>
-        <w:t>Step 4: Modify the .</w:t>
-      </w:r>
-      <w:proofErr w:type="spellStart"/>
-      <w:r>
+        <w:t>GeocodingData.hyper</w:t>
+      </w:r>
+      <w:proofErr w:type="spellEnd"/>
+      <w:r>
+        <w:t>.  That is the file that Tableau is expecting to read.</w:t>
+      </w:r>
+    </w:p>
+    <w:p/>
+    <w:p>
+      <w:pPr>
         <w:rPr>
           <w:b/>
           <w:bCs/>
         </w:rPr>
-        <w:t>tds</w:t>
-      </w:r>
-      <w:proofErr w:type="spellEnd"/>
+      </w:pPr>
       <w:r>
         <w:rPr>
           <w:b/>
           <w:bCs/>
         </w:rPr>
+        <w:t>Step 4: Modify the .</w:t>
+      </w:r>
+      <w:proofErr w:type="spellStart"/>
+      <w:r>
+        <w:rPr>
+          <w:b/>
+          <w:bCs/>
+        </w:rPr>
+        <w:t>tds</w:t>
+      </w:r>
+      <w:proofErr w:type="spellEnd"/>
+      <w:r>
+        <w:rPr>
+          <w:b/>
+          <w:bCs/>
+        </w:rPr>
         <w:t xml:space="preserve"> file</w:t>
       </w:r>
     </w:p>
@@ -1662,7 +1780,6 @@
     <w:p/>
     <w:p>
       <w:r>
-        <w:lastRenderedPageBreak/>
         <w:t>A .</w:t>
       </w:r>
       <w:proofErr w:type="spellStart"/>
@@ -1948,7 +2065,6 @@
         <w:rPr>
           <w:noProof/>
         </w:rPr>
-        <w:lastRenderedPageBreak/>
         <w:drawing>
           <wp:inline distT="0" distB="0" distL="0" distR="0" wp14:anchorId="4287306E" wp14:editId="7127F2D0">
             <wp:extent cx="5943600" cy="3449955"/>

</xml_diff>